<commit_message>
add DB dump MySql
</commit_message>
<xml_diff>
--- a/Docs/Документация.docx
+++ b/Docs/Документация.docx
@@ -21,32 +21,6 @@
       <w:r>
         <w:t xml:space="preserve"> панель администратора.</w:t>
       </w:r>
-    </w:p>
-    <w:p/>
-    <w:p>
-      <w:pPr>
-        <w:rPr>
-          <w:b/>
-        </w:rPr>
-      </w:pPr>
-      <w:r>
-        <w:rPr>
-          <w:b/>
-        </w:rPr>
-        <w:t>Таблицы:</w:t>
-      </w:r>
-    </w:p>
-    <w:p>
-      <w:pPr>
-        <w:rPr>
-          <w:lang w:val="en-US"/>
-        </w:rPr>
-      </w:pPr>
-      <w:r>
-        <w:t>1)</w:t>
-      </w:r>
-      <w:bookmarkStart w:id="0" w:name="_GoBack"/>
-      <w:bookmarkEnd w:id="0"/>
     </w:p>
     <w:p/>
     <w:p>
@@ -104,7 +78,7 @@
         <w:rPr>
           <w:lang w:val="en-US"/>
         </w:rPr>
-        <w:t>Net</w:t>
+        <w:t>NET MVC</w:t>
       </w:r>
     </w:p>
     <w:p>
@@ -194,10 +168,1162 @@
       <w:r>
         <w:t xml:space="preserve"> 2022</w:t>
       </w:r>
+      <w:r>
+        <w:t xml:space="preserve"> (</w:t>
+      </w:r>
+      <w:r>
+        <w:rPr>
+          <w:lang w:val="en-US"/>
+        </w:rPr>
+        <w:t>Community)</w:t>
+      </w:r>
+      <w:r>
+        <w:t xml:space="preserve"> </w:t>
+      </w:r>
+      <w:hyperlink r:id="rId5" w:history="1">
+        <w:r>
+          <w:rPr>
+            <w:rStyle w:val="a4"/>
+          </w:rPr>
+          <w:t>https://visualstudio.microsoft.com/ru/vs/</w:t>
+        </w:r>
+      </w:hyperlink>
+      <w:r>
+        <w:t xml:space="preserve"> </w:t>
+      </w:r>
+    </w:p>
+    <w:p>
+      <w:pPr>
+        <w:pStyle w:val="a3"/>
+        <w:ind w:left="1069" w:firstLine="0"/>
+      </w:pPr>
+    </w:p>
+    <w:p>
+      <w:pPr>
+        <w:pStyle w:val="a3"/>
+        <w:numPr>
+          <w:ilvl w:val="0"/>
+          <w:numId w:val="2"/>
+        </w:numPr>
+      </w:pPr>
+      <w:r>
+        <w:t xml:space="preserve">При установке добавить компонент </w:t>
+      </w:r>
+      <w:r>
+        <w:rPr>
+          <w:lang w:val="en-US"/>
+        </w:rPr>
+        <w:t>ASP</w:t>
+      </w:r>
+      <w:r>
+        <w:t xml:space="preserve"> </w:t>
+      </w:r>
+      <w:r>
+        <w:rPr>
+          <w:lang w:val="en-US"/>
+        </w:rPr>
+        <w:t>NET</w:t>
+      </w:r>
+      <w:r>
+        <w:t xml:space="preserve"> </w:t>
+      </w:r>
+      <w:r>
+        <w:t>(обычно включена)</w:t>
+      </w:r>
+    </w:p>
+    <w:p>
+      <w:pPr>
+        <w:ind w:left="709" w:firstLine="0"/>
+      </w:pPr>
+      <w:r>
+        <w:drawing>
+          <wp:inline distT="0" distB="0" distL="0" distR="0" wp14:anchorId="67D53CC7" wp14:editId="65915683">
+            <wp:extent cx="3189605" cy="2228121"/>
+            <wp:effectExtent l="0" t="0" r="0" b="1270"/>
+            <wp:docPr id="1" name="Рисунок 1"/>
+            <wp:cNvGraphicFramePr>
+              <a:graphicFrameLocks xmlns:a="http://schemas.openxmlformats.org/drawingml/2006/main" noChangeAspect="1"/>
+            </wp:cNvGraphicFramePr>
+            <a:graphic xmlns:a="http://schemas.openxmlformats.org/drawingml/2006/main">
+              <a:graphicData uri="http://schemas.openxmlformats.org/drawingml/2006/picture">
+                <pic:pic xmlns:pic="http://schemas.openxmlformats.org/drawingml/2006/picture">
+                  <pic:nvPicPr>
+                    <pic:cNvPr id="1" name=""/>
+                    <pic:cNvPicPr/>
+                  </pic:nvPicPr>
+                  <pic:blipFill>
+                    <a:blip r:embed="rId6"/>
+                    <a:stretch>
+                      <a:fillRect/>
+                    </a:stretch>
+                  </pic:blipFill>
+                  <pic:spPr>
+                    <a:xfrm>
+                      <a:off x="0" y="0"/>
+                      <a:ext cx="3201296" cy="2236288"/>
+                    </a:xfrm>
+                    <a:prstGeom prst="rect">
+                      <a:avLst/>
+                    </a:prstGeom>
+                  </pic:spPr>
+                </pic:pic>
+              </a:graphicData>
+            </a:graphic>
+          </wp:inline>
+        </w:drawing>
+      </w:r>
+    </w:p>
+    <w:p>
+      <w:pPr>
+        <w:pStyle w:val="a3"/>
+        <w:numPr>
+          <w:ilvl w:val="0"/>
+          <w:numId w:val="2"/>
+        </w:numPr>
+        <w:rPr>
+          <w:i/>
+        </w:rPr>
+      </w:pPr>
+      <w:r>
+        <w:t xml:space="preserve">Открыть </w:t>
+      </w:r>
+      <w:r>
+        <w:rPr>
+          <w:i/>
+          <w:lang w:val="en-US"/>
+        </w:rPr>
+        <w:t>Visual Studio 2022</w:t>
+      </w:r>
+    </w:p>
+    <w:p>
+      <w:pPr>
+        <w:ind w:left="1069" w:firstLine="0"/>
+        <w:rPr>
+          <w:i/>
+        </w:rPr>
+      </w:pPr>
+      <w:r>
+        <w:t xml:space="preserve">Нажать </w:t>
+      </w:r>
+      <w:proofErr w:type="gramStart"/>
+      <w:r>
+        <w:rPr>
+          <w:i/>
+        </w:rPr>
+        <w:t>Клонировать</w:t>
+      </w:r>
+      <w:proofErr w:type="gramEnd"/>
+      <w:r>
+        <w:rPr>
+          <w:i/>
+        </w:rPr>
+        <w:t xml:space="preserve"> </w:t>
+      </w:r>
+      <w:proofErr w:type="spellStart"/>
+      <w:r>
+        <w:rPr>
+          <w:i/>
+        </w:rPr>
+        <w:t>репозиторий</w:t>
+      </w:r>
+      <w:proofErr w:type="spellEnd"/>
+    </w:p>
+    <w:p>
+      <w:pPr>
+        <w:ind w:left="1069" w:firstLine="0"/>
+      </w:pPr>
+      <w:r>
+        <w:t xml:space="preserve">Вставить ссылку </w:t>
+      </w:r>
+      <w:hyperlink r:id="rId7" w:history="1">
+        <w:r>
+          <w:rPr>
+            <w:rStyle w:val="a4"/>
+          </w:rPr>
+          <w:t>https://github.com/KhayadarovR/RRshop.git</w:t>
+        </w:r>
+      </w:hyperlink>
+    </w:p>
+    <w:p>
+      <w:pPr>
+        <w:ind w:left="1069" w:firstLine="0"/>
+      </w:pPr>
+      <w:r>
+        <w:t xml:space="preserve">ЗАПОМНИТЬ </w:t>
+      </w:r>
+      <w:r>
+        <w:rPr>
+          <w:i/>
+        </w:rPr>
+        <w:t>ПУТЬ проекта</w:t>
+      </w:r>
+    </w:p>
+    <w:p>
+      <w:pPr>
+        <w:ind w:left="361" w:firstLine="708"/>
+      </w:pPr>
+      <w:r>
+        <w:rPr>
+          <w:lang w:val="en-US"/>
+        </w:rPr>
+        <w:t>C</w:t>
+      </w:r>
+      <w:bookmarkStart w:id="0" w:name="_GoBack"/>
+      <w:bookmarkEnd w:id="0"/>
+      <w:r>
+        <w:t>оздать проект</w:t>
+      </w:r>
+    </w:p>
+    <w:p>
+      <w:pPr>
+        <w:ind w:left="1069" w:firstLine="0"/>
+        <w:rPr>
+          <w:i/>
+          <w:lang w:val="en-US"/>
+        </w:rPr>
+      </w:pPr>
+      <w:r>
+        <w:t xml:space="preserve">Закрыть </w:t>
+      </w:r>
+      <w:r>
+        <w:rPr>
+          <w:lang w:val="en-US"/>
+        </w:rPr>
+        <w:t>VS 2022</w:t>
+      </w:r>
+    </w:p>
+    <w:p>
+      <w:pPr>
+        <w:ind w:left="709" w:firstLine="0"/>
+      </w:pPr>
+    </w:p>
+    <w:p>
+      <w:pPr>
+        <w:pStyle w:val="a3"/>
+        <w:numPr>
+          <w:ilvl w:val="0"/>
+          <w:numId w:val="2"/>
+        </w:numPr>
+      </w:pPr>
+      <w:r>
+        <w:t xml:space="preserve">По </w:t>
+      </w:r>
+      <w:proofErr w:type="spellStart"/>
+      <w:r>
+        <w:t>гайду</w:t>
+      </w:r>
+      <w:proofErr w:type="spellEnd"/>
+      <w:r>
+        <w:t xml:space="preserve"> установить </w:t>
+      </w:r>
+      <w:proofErr w:type="spellStart"/>
+      <w:r>
+        <w:rPr>
+          <w:lang w:val="en-US"/>
+        </w:rPr>
+        <w:t>MySql</w:t>
+      </w:r>
+      <w:proofErr w:type="spellEnd"/>
+      <w:r>
+        <w:t xml:space="preserve"> 8 </w:t>
+      </w:r>
+      <w:hyperlink r:id="rId8" w:history="1">
+        <w:r>
+          <w:rPr>
+            <w:rStyle w:val="a4"/>
+            <w:lang w:val="en-US"/>
+          </w:rPr>
+          <w:t>https</w:t>
+        </w:r>
+        <w:r>
+          <w:rPr>
+            <w:rStyle w:val="a4"/>
+          </w:rPr>
+          <w:t>://</w:t>
+        </w:r>
+        <w:proofErr w:type="spellStart"/>
+        <w:r>
+          <w:rPr>
+            <w:rStyle w:val="a4"/>
+            <w:lang w:val="en-US"/>
+          </w:rPr>
+          <w:t>metanit</w:t>
+        </w:r>
+        <w:proofErr w:type="spellEnd"/>
+        <w:r>
+          <w:rPr>
+            <w:rStyle w:val="a4"/>
+          </w:rPr>
+          <w:t>.</w:t>
+        </w:r>
+        <w:r>
+          <w:rPr>
+            <w:rStyle w:val="a4"/>
+            <w:lang w:val="en-US"/>
+          </w:rPr>
+          <w:t>com</w:t>
+        </w:r>
+        <w:r>
+          <w:rPr>
+            <w:rStyle w:val="a4"/>
+          </w:rPr>
+          <w:t>/</w:t>
+        </w:r>
+        <w:proofErr w:type="spellStart"/>
+        <w:r>
+          <w:rPr>
+            <w:rStyle w:val="a4"/>
+            <w:lang w:val="en-US"/>
+          </w:rPr>
+          <w:t>sql</w:t>
+        </w:r>
+        <w:proofErr w:type="spellEnd"/>
+        <w:r>
+          <w:rPr>
+            <w:rStyle w:val="a4"/>
+          </w:rPr>
+          <w:t>/</w:t>
+        </w:r>
+        <w:proofErr w:type="spellStart"/>
+        <w:r>
+          <w:rPr>
+            <w:rStyle w:val="a4"/>
+            <w:lang w:val="en-US"/>
+          </w:rPr>
+          <w:t>mysql</w:t>
+        </w:r>
+        <w:proofErr w:type="spellEnd"/>
+        <w:r>
+          <w:rPr>
+            <w:rStyle w:val="a4"/>
+          </w:rPr>
+          <w:t>/1.1.</w:t>
+        </w:r>
+        <w:proofErr w:type="spellStart"/>
+        <w:r>
+          <w:rPr>
+            <w:rStyle w:val="a4"/>
+            <w:lang w:val="en-US"/>
+          </w:rPr>
+          <w:t>php</w:t>
+        </w:r>
+        <w:proofErr w:type="spellEnd"/>
+      </w:hyperlink>
+    </w:p>
+    <w:p>
+      <w:pPr>
+        <w:rPr>
+          <w:lang w:val="en-US"/>
+        </w:rPr>
+      </w:pPr>
+      <w:r>
+        <w:rPr>
+          <w:lang w:val="en-US"/>
+        </w:rPr>
+        <w:t xml:space="preserve">! </w:t>
+      </w:r>
+      <w:r>
+        <w:t xml:space="preserve">Пароль </w:t>
+      </w:r>
+      <w:r>
+        <w:rPr>
+          <w:lang w:val="en-US"/>
+        </w:rPr>
+        <w:t>root</w:t>
+      </w:r>
+    </w:p>
+    <w:p>
+      <w:pPr>
+        <w:rPr>
+          <w:lang w:val="en-US"/>
+        </w:rPr>
+      </w:pPr>
+      <w:r>
+        <w:rPr>
+          <w:lang w:val="en-US"/>
+        </w:rPr>
+        <w:t xml:space="preserve">! </w:t>
+      </w:r>
+      <w:r>
+        <w:t xml:space="preserve">Пользователь </w:t>
+      </w:r>
+      <w:r>
+        <w:rPr>
+          <w:lang w:val="en-US"/>
+        </w:rPr>
+        <w:t>root</w:t>
+      </w:r>
+    </w:p>
+    <w:p>
+      <w:pPr>
+        <w:pStyle w:val="a3"/>
+        <w:numPr>
+          <w:ilvl w:val="0"/>
+          <w:numId w:val="2"/>
+        </w:numPr>
+      </w:pPr>
+      <w:r>
+        <w:lastRenderedPageBreak/>
+        <w:t>Импортировать схему таблиц и данные.</w:t>
+      </w:r>
+    </w:p>
+    <w:p>
+      <w:pPr>
+        <w:ind w:left="708"/>
+        <w:rPr>
+          <w:i/>
+          <w:lang w:val="en-US"/>
+        </w:rPr>
+      </w:pPr>
+      <w:r>
+        <w:t>Открыть</w:t>
+      </w:r>
+      <w:r>
+        <w:rPr>
+          <w:lang w:val="en-US"/>
+        </w:rPr>
+        <w:t xml:space="preserve"> </w:t>
+      </w:r>
+      <w:r>
+        <w:rPr>
+          <w:i/>
+          <w:lang w:val="en-US"/>
+        </w:rPr>
+        <w:t>MySQL Workbench 8.0 CE</w:t>
+      </w:r>
+    </w:p>
+    <w:p>
+      <w:pPr>
+        <w:ind w:left="708"/>
+        <w:rPr>
+          <w:i/>
+          <w:lang w:val="en-US"/>
+        </w:rPr>
+      </w:pPr>
+      <w:r>
+        <w:t>Нажать</w:t>
+      </w:r>
+      <w:r>
+        <w:rPr>
+          <w:lang w:val="en-US"/>
+        </w:rPr>
+        <w:t xml:space="preserve"> </w:t>
+      </w:r>
+      <w:r>
+        <w:rPr>
+          <w:i/>
+          <w:lang w:val="en-US"/>
+        </w:rPr>
+        <w:t xml:space="preserve">Data </w:t>
+      </w:r>
+      <w:r>
+        <w:rPr>
+          <w:i/>
+          <w:lang w:val="en-US"/>
+        </w:rPr>
+        <w:t>Import</w:t>
+      </w:r>
+    </w:p>
+    <w:p>
+      <w:pPr>
+        <w:ind w:left="708"/>
+        <w:rPr>
+          <w:i/>
+          <w:lang w:val="en-US"/>
+        </w:rPr>
+      </w:pPr>
+      <w:r>
+        <w:t>Выбрать</w:t>
+      </w:r>
+      <w:r>
+        <w:rPr>
+          <w:lang w:val="en-US"/>
+        </w:rPr>
+        <w:t xml:space="preserve"> </w:t>
+      </w:r>
+      <w:r>
+        <w:rPr>
+          <w:i/>
+          <w:lang w:val="en-US"/>
+        </w:rPr>
+        <w:t>Import from Self-Contained file</w:t>
+      </w:r>
+    </w:p>
+    <w:p>
+      <w:pPr>
+        <w:ind w:left="708"/>
+        <w:rPr>
+          <w:i/>
+        </w:rPr>
+      </w:pPr>
+      <w:r>
+        <w:t xml:space="preserve">Справа выбрать файл в папке </w:t>
+      </w:r>
+      <w:r>
+        <w:rPr>
+          <w:i/>
+        </w:rPr>
+        <w:t>проекта</w:t>
+      </w:r>
+      <w:r>
+        <w:rPr>
+          <w:i/>
+        </w:rPr>
+        <w:t xml:space="preserve"> – </w:t>
+      </w:r>
+      <w:r>
+        <w:rPr>
+          <w:i/>
+          <w:lang w:val="en-US"/>
+        </w:rPr>
+        <w:t>Docs</w:t>
+      </w:r>
+      <w:r>
+        <w:rPr>
+          <w:i/>
+        </w:rPr>
+        <w:t xml:space="preserve">- </w:t>
+      </w:r>
+      <w:r>
+        <w:rPr>
+          <w:i/>
+          <w:lang w:val="en-US"/>
+        </w:rPr>
+        <w:t>dump</w:t>
+      </w:r>
+      <w:r>
+        <w:rPr>
+          <w:i/>
+        </w:rPr>
+        <w:t>.</w:t>
+      </w:r>
+      <w:proofErr w:type="spellStart"/>
+      <w:r>
+        <w:rPr>
+          <w:i/>
+          <w:lang w:val="en-US"/>
+        </w:rPr>
+        <w:t>sql</w:t>
+      </w:r>
+      <w:proofErr w:type="spellEnd"/>
+    </w:p>
+    <w:p>
+      <w:pPr>
+        <w:ind w:left="708"/>
+      </w:pPr>
+      <w:r>
+        <w:t xml:space="preserve">Нажать </w:t>
+      </w:r>
+      <w:r>
+        <w:rPr>
+          <w:lang w:val="en-US"/>
+        </w:rPr>
+        <w:t>new</w:t>
+      </w:r>
+      <w:r>
+        <w:t xml:space="preserve">, </w:t>
+      </w:r>
+      <w:r>
+        <w:t xml:space="preserve">создать схему под названием </w:t>
+      </w:r>
+      <w:proofErr w:type="spellStart"/>
+      <w:r>
+        <w:rPr>
+          <w:i/>
+          <w:lang w:val="en-US"/>
+        </w:rPr>
+        <w:t>rrshop</w:t>
+      </w:r>
+      <w:proofErr w:type="spellEnd"/>
+    </w:p>
+    <w:p>
+      <w:pPr>
+        <w:ind w:left="708"/>
+        <w:rPr>
+          <w:lang w:val="en-US"/>
+        </w:rPr>
+      </w:pPr>
+      <w:r>
+        <w:t xml:space="preserve">Слева выбрать созданную схему </w:t>
+      </w:r>
+      <w:proofErr w:type="spellStart"/>
+      <w:r>
+        <w:rPr>
+          <w:lang w:val="en-US"/>
+        </w:rPr>
+        <w:t>rrshop</w:t>
+      </w:r>
+      <w:proofErr w:type="spellEnd"/>
+    </w:p>
+    <w:p>
+      <w:pPr>
+        <w:ind w:left="708"/>
+        <w:rPr>
+          <w:i/>
+          <w:lang w:val="en-US"/>
+        </w:rPr>
+      </w:pPr>
+      <w:r>
+        <w:t>Внизу</w:t>
+      </w:r>
+      <w:r>
+        <w:rPr>
+          <w:lang w:val="en-US"/>
+        </w:rPr>
+        <w:t xml:space="preserve"> </w:t>
+      </w:r>
+      <w:r>
+        <w:t>в</w:t>
+      </w:r>
+      <w:r>
+        <w:rPr>
+          <w:lang w:val="en-US"/>
+        </w:rPr>
+        <w:t xml:space="preserve"> </w:t>
+      </w:r>
+      <w:r>
+        <w:t>списке</w:t>
+      </w:r>
+      <w:r>
+        <w:rPr>
+          <w:lang w:val="en-US"/>
+        </w:rPr>
+        <w:t xml:space="preserve"> </w:t>
+      </w:r>
+      <w:r>
+        <w:t>выбрать</w:t>
+      </w:r>
+      <w:r>
+        <w:rPr>
+          <w:lang w:val="en-US"/>
+        </w:rPr>
+        <w:t xml:space="preserve"> </w:t>
+      </w:r>
+      <w:r>
+        <w:rPr>
+          <w:i/>
+          <w:lang w:val="en-US"/>
+        </w:rPr>
+        <w:t>Dump</w:t>
+      </w:r>
+      <w:r>
+        <w:rPr>
+          <w:i/>
+          <w:lang w:val="en-US"/>
+        </w:rPr>
+        <w:t xml:space="preserve"> </w:t>
+      </w:r>
+      <w:r>
+        <w:rPr>
+          <w:i/>
+          <w:lang w:val="en-US"/>
+        </w:rPr>
+        <w:t>Structure</w:t>
+      </w:r>
+      <w:r>
+        <w:rPr>
+          <w:i/>
+          <w:lang w:val="en-US"/>
+        </w:rPr>
+        <w:t xml:space="preserve"> </w:t>
+      </w:r>
+      <w:r>
+        <w:rPr>
+          <w:i/>
+          <w:lang w:val="en-US"/>
+        </w:rPr>
+        <w:t>and</w:t>
+      </w:r>
+      <w:r>
+        <w:rPr>
+          <w:i/>
+          <w:lang w:val="en-US"/>
+        </w:rPr>
+        <w:t xml:space="preserve"> </w:t>
+      </w:r>
+      <w:r>
+        <w:rPr>
+          <w:i/>
+          <w:lang w:val="en-US"/>
+        </w:rPr>
+        <w:t>Data</w:t>
+      </w:r>
+    </w:p>
+    <w:p>
+      <w:pPr>
+        <w:ind w:left="708"/>
+        <w:rPr>
+          <w:i/>
+        </w:rPr>
+      </w:pPr>
+      <w:r>
+        <w:drawing>
+          <wp:anchor distT="0" distB="0" distL="114300" distR="114300" simplePos="0" relativeHeight="251659264" behindDoc="0" locked="0" layoutInCell="1" allowOverlap="1" wp14:anchorId="6AE5270B" wp14:editId="7417C56F">
+            <wp:simplePos x="0" y="0"/>
+            <wp:positionH relativeFrom="column">
+              <wp:posOffset>4272915</wp:posOffset>
+            </wp:positionH>
+            <wp:positionV relativeFrom="paragraph">
+              <wp:posOffset>3525520</wp:posOffset>
+            </wp:positionV>
+            <wp:extent cx="1162050" cy="2597785"/>
+            <wp:effectExtent l="0" t="0" r="0" b="0"/>
+            <wp:wrapNone/>
+            <wp:docPr id="3" name="Рисунок 3"/>
+            <wp:cNvGraphicFramePr>
+              <a:graphicFrameLocks xmlns:a="http://schemas.openxmlformats.org/drawingml/2006/main" noChangeAspect="1"/>
+            </wp:cNvGraphicFramePr>
+            <a:graphic xmlns:a="http://schemas.openxmlformats.org/drawingml/2006/main">
+              <a:graphicData uri="http://schemas.openxmlformats.org/drawingml/2006/picture">
+                <pic:pic xmlns:pic="http://schemas.openxmlformats.org/drawingml/2006/picture">
+                  <pic:nvPicPr>
+                    <pic:cNvPr id="1" name=""/>
+                    <pic:cNvPicPr/>
+                  </pic:nvPicPr>
+                  <pic:blipFill>
+                    <a:blip r:embed="rId9">
+                      <a:extLst>
+                        <a:ext uri="{28A0092B-C50C-407E-A947-70E740481C1C}">
+                          <a14:useLocalDpi xmlns:a14="http://schemas.microsoft.com/office/drawing/2010/main" val="0"/>
+                        </a:ext>
+                      </a:extLst>
+                    </a:blip>
+                    <a:stretch>
+                      <a:fillRect/>
+                    </a:stretch>
+                  </pic:blipFill>
+                  <pic:spPr>
+                    <a:xfrm>
+                      <a:off x="0" y="0"/>
+                      <a:ext cx="1162050" cy="2597785"/>
+                    </a:xfrm>
+                    <a:prstGeom prst="rect">
+                      <a:avLst/>
+                    </a:prstGeom>
+                  </pic:spPr>
+                </pic:pic>
+              </a:graphicData>
+            </a:graphic>
+          </wp:anchor>
+        </w:drawing>
+      </w:r>
+      <w:r>
+        <w:rPr>
+          <w:lang w:val="en-US"/>
+        </w:rPr>
+        <w:drawing>
+          <wp:anchor distT="0" distB="0" distL="114300" distR="114300" simplePos="0" relativeHeight="251658240" behindDoc="0" locked="0" layoutInCell="1" allowOverlap="1" wp14:anchorId="174D274B" wp14:editId="05E917E8">
+            <wp:simplePos x="0" y="0"/>
+            <wp:positionH relativeFrom="column">
+              <wp:posOffset>737235</wp:posOffset>
+            </wp:positionH>
+            <wp:positionV relativeFrom="paragraph">
+              <wp:posOffset>232410</wp:posOffset>
+            </wp:positionV>
+            <wp:extent cx="6393180" cy="3407410"/>
+            <wp:effectExtent l="0" t="0" r="7620" b="2540"/>
+            <wp:wrapTopAndBottom/>
+            <wp:docPr id="2" name="Рисунок 2"/>
+            <wp:cNvGraphicFramePr>
+              <a:graphicFrameLocks xmlns:a="http://schemas.openxmlformats.org/drawingml/2006/main" noChangeAspect="1"/>
+            </wp:cNvGraphicFramePr>
+            <a:graphic xmlns:a="http://schemas.openxmlformats.org/drawingml/2006/main">
+              <a:graphicData uri="http://schemas.openxmlformats.org/drawingml/2006/picture">
+                <pic:pic xmlns:pic="http://schemas.openxmlformats.org/drawingml/2006/picture">
+                  <pic:nvPicPr>
+                    <pic:cNvPr id="1" name=""/>
+                    <pic:cNvPicPr/>
+                  </pic:nvPicPr>
+                  <pic:blipFill>
+                    <a:blip r:embed="rId10" cstate="print">
+                      <a:extLst>
+                        <a:ext uri="{28A0092B-C50C-407E-A947-70E740481C1C}">
+                          <a14:useLocalDpi xmlns:a14="http://schemas.microsoft.com/office/drawing/2010/main" val="0"/>
+                        </a:ext>
+                      </a:extLst>
+                    </a:blip>
+                    <a:stretch>
+                      <a:fillRect/>
+                    </a:stretch>
+                  </pic:blipFill>
+                  <pic:spPr>
+                    <a:xfrm>
+                      <a:off x="0" y="0"/>
+                      <a:ext cx="6393180" cy="3407410"/>
+                    </a:xfrm>
+                    <a:prstGeom prst="rect">
+                      <a:avLst/>
+                    </a:prstGeom>
+                  </pic:spPr>
+                </pic:pic>
+              </a:graphicData>
+            </a:graphic>
+            <wp14:sizeRelH relativeFrom="margin">
+              <wp14:pctWidth>0</wp14:pctWidth>
+            </wp14:sizeRelH>
+            <wp14:sizeRelV relativeFrom="margin">
+              <wp14:pctHeight>0</wp14:pctHeight>
+            </wp14:sizeRelV>
+          </wp:anchor>
+        </w:drawing>
+      </w:r>
+      <w:r>
+        <w:t xml:space="preserve">Внизу нажать </w:t>
+      </w:r>
+      <w:r>
+        <w:rPr>
+          <w:i/>
+          <w:lang w:val="en-US"/>
+        </w:rPr>
+        <w:t>Start</w:t>
+      </w:r>
+      <w:r>
+        <w:rPr>
+          <w:i/>
+        </w:rPr>
+        <w:t xml:space="preserve"> </w:t>
+      </w:r>
+      <w:r>
+        <w:rPr>
+          <w:i/>
+          <w:lang w:val="en-US"/>
+        </w:rPr>
+        <w:t>Import</w:t>
+      </w:r>
+    </w:p>
+    <w:p>
+      <w:pPr>
+        <w:ind w:left="708"/>
+      </w:pPr>
+    </w:p>
+    <w:p>
+      <w:pPr>
+        <w:ind w:left="708"/>
+      </w:pPr>
+      <w:r>
+        <w:t>В результате должны создаться таблицы.</w:t>
+      </w:r>
+      <w:r>
+        <w:t xml:space="preserve"> </w:t>
+      </w:r>
+    </w:p>
+    <w:p>
+      <w:pPr>
+        <w:ind w:left="708"/>
+      </w:pPr>
+    </w:p>
+    <w:p>
+      <w:pPr>
+        <w:ind w:left="708"/>
+      </w:pPr>
+    </w:p>
+    <w:p>
+      <w:pPr>
+        <w:ind w:left="708"/>
+      </w:pPr>
+    </w:p>
+    <w:p>
+      <w:pPr>
+        <w:ind w:firstLine="0"/>
+      </w:pPr>
+      <w:r>
+        <w:br/>
+      </w:r>
+      <w:r>
+        <w:br/>
+      </w:r>
+    </w:p>
+    <w:p>
+      <w:pPr>
+        <w:spacing w:after="160" w:line="259" w:lineRule="auto"/>
+        <w:ind w:firstLine="0"/>
+      </w:pPr>
+      <w:r>
+        <w:br w:type="page"/>
+      </w:r>
+    </w:p>
+    <w:p>
+      <w:pPr>
+        <w:pStyle w:val="a3"/>
+        <w:numPr>
+          <w:ilvl w:val="0"/>
+          <w:numId w:val="2"/>
+        </w:numPr>
+        <w:rPr>
+          <w:lang w:val="en-US"/>
+        </w:rPr>
+      </w:pPr>
+      <w:r>
+        <w:lastRenderedPageBreak/>
+        <w:t xml:space="preserve">Открыть </w:t>
+      </w:r>
+      <w:r>
+        <w:rPr>
+          <w:lang w:val="en-US"/>
+        </w:rPr>
+        <w:t>VS 2022</w:t>
+      </w:r>
+    </w:p>
+    <w:p>
+      <w:pPr>
+        <w:pStyle w:val="a3"/>
+        <w:ind w:left="1069" w:firstLine="0"/>
+      </w:pPr>
+      <w:r>
+        <w:t>Выбрать проект и открыть</w:t>
+      </w:r>
+    </w:p>
+    <w:p>
+      <w:pPr>
+        <w:pStyle w:val="a3"/>
+        <w:ind w:left="1069" w:firstLine="0"/>
+      </w:pPr>
+      <w:r>
+        <w:t>Подождать загрузку…</w:t>
+      </w:r>
+    </w:p>
+    <w:p>
+      <w:pPr>
+        <w:pStyle w:val="a3"/>
+        <w:ind w:left="1069" w:firstLine="0"/>
+      </w:pPr>
+      <w:r>
+        <w:t xml:space="preserve">Запустить сайт нажав сверху на </w:t>
+      </w:r>
+      <w:r>
+        <w:rPr>
+          <w:b/>
+        </w:rPr>
+        <w:t>не закрашенную</w:t>
+      </w:r>
+      <w:r>
+        <w:t xml:space="preserve"> зелёную стрелку</w:t>
+      </w:r>
+    </w:p>
+    <w:p>
+      <w:pPr>
+        <w:pStyle w:val="a3"/>
+        <w:ind w:left="1069" w:firstLine="0"/>
+        <w:rPr>
+          <w:lang w:val="en-US"/>
+        </w:rPr>
+      </w:pPr>
+      <w:r>
+        <w:t>Ждать чуда…</w:t>
+      </w:r>
+    </w:p>
+    <w:p>
+      <w:r>
+        <w:drawing>
+          <wp:anchor distT="0" distB="0" distL="114300" distR="114300" simplePos="0" relativeHeight="251661312" behindDoc="0" locked="0" layoutInCell="1" allowOverlap="1" wp14:anchorId="1C13E02D" wp14:editId="418BD5F2">
+            <wp:simplePos x="0" y="0"/>
+            <wp:positionH relativeFrom="column">
+              <wp:posOffset>3086100</wp:posOffset>
+            </wp:positionH>
+            <wp:positionV relativeFrom="paragraph">
+              <wp:posOffset>170815</wp:posOffset>
+            </wp:positionV>
+            <wp:extent cx="1162050" cy="2597785"/>
+            <wp:effectExtent l="0" t="0" r="0" b="0"/>
+            <wp:wrapNone/>
+            <wp:docPr id="4" name="Рисунок 4"/>
+            <wp:cNvGraphicFramePr>
+              <a:graphicFrameLocks xmlns:a="http://schemas.openxmlformats.org/drawingml/2006/main" noChangeAspect="1"/>
+            </wp:cNvGraphicFramePr>
+            <a:graphic xmlns:a="http://schemas.openxmlformats.org/drawingml/2006/main">
+              <a:graphicData uri="http://schemas.openxmlformats.org/drawingml/2006/picture">
+                <pic:pic xmlns:pic="http://schemas.openxmlformats.org/drawingml/2006/picture">
+                  <pic:nvPicPr>
+                    <pic:cNvPr id="1" name=""/>
+                    <pic:cNvPicPr/>
+                  </pic:nvPicPr>
+                  <pic:blipFill>
+                    <a:blip r:embed="rId9">
+                      <a:extLst>
+                        <a:ext uri="{28A0092B-C50C-407E-A947-70E740481C1C}">
+                          <a14:useLocalDpi xmlns:a14="http://schemas.microsoft.com/office/drawing/2010/main" val="0"/>
+                        </a:ext>
+                      </a:extLst>
+                    </a:blip>
+                    <a:stretch>
+                      <a:fillRect/>
+                    </a:stretch>
+                  </pic:blipFill>
+                  <pic:spPr>
+                    <a:xfrm>
+                      <a:off x="0" y="0"/>
+                      <a:ext cx="1162050" cy="2597785"/>
+                    </a:xfrm>
+                    <a:prstGeom prst="rect">
+                      <a:avLst/>
+                    </a:prstGeom>
+                  </pic:spPr>
+                </pic:pic>
+              </a:graphicData>
+            </a:graphic>
+          </wp:anchor>
+        </w:drawing>
+      </w:r>
+    </w:p>
+    <w:p>
+      <w:pPr>
+        <w:rPr>
+          <w:b/>
+        </w:rPr>
+      </w:pPr>
+      <w:r>
+        <w:rPr>
+          <w:b/>
+        </w:rPr>
+        <w:t>Таблицы</w:t>
+      </w:r>
+      <w:r>
+        <w:rPr>
+          <w:b/>
+        </w:rPr>
+        <w:t xml:space="preserve"> в БД</w:t>
+      </w:r>
+      <w:r>
+        <w:rPr>
+          <w:b/>
+        </w:rPr>
+        <w:t>:</w:t>
+      </w:r>
+    </w:p>
+    <w:p>
+      <w:pPr>
+        <w:pStyle w:val="a3"/>
+        <w:numPr>
+          <w:ilvl w:val="0"/>
+          <w:numId w:val="3"/>
+        </w:numPr>
+        <w:rPr>
+          <w:lang w:val="en-US"/>
+        </w:rPr>
+      </w:pPr>
+      <w:r>
+        <w:t>Пользователи (</w:t>
+      </w:r>
+      <w:r>
+        <w:rPr>
+          <w:lang w:val="en-US"/>
+        </w:rPr>
+        <w:t>user)</w:t>
+      </w:r>
+    </w:p>
+    <w:p>
+      <w:pPr>
+        <w:pStyle w:val="a3"/>
+        <w:numPr>
+          <w:ilvl w:val="0"/>
+          <w:numId w:val="3"/>
+        </w:numPr>
+        <w:rPr>
+          <w:lang w:val="en-US"/>
+        </w:rPr>
+      </w:pPr>
+      <w:r>
+        <w:t xml:space="preserve">Товары </w:t>
+      </w:r>
+      <w:r>
+        <w:rPr>
+          <w:lang w:val="en-US"/>
+        </w:rPr>
+        <w:t>(prod)</w:t>
+      </w:r>
+    </w:p>
+    <w:p>
+      <w:pPr>
+        <w:pStyle w:val="a3"/>
+        <w:numPr>
+          <w:ilvl w:val="0"/>
+          <w:numId w:val="3"/>
+        </w:numPr>
+        <w:rPr>
+          <w:lang w:val="en-US"/>
+        </w:rPr>
+      </w:pPr>
+      <w:r>
+        <w:t>Размеры обуви (</w:t>
+      </w:r>
+      <w:r>
+        <w:rPr>
+          <w:lang w:val="en-US"/>
+        </w:rPr>
+        <w:t>size)</w:t>
+      </w:r>
+    </w:p>
+    <w:p>
+      <w:pPr>
+        <w:pStyle w:val="a3"/>
+        <w:numPr>
+          <w:ilvl w:val="0"/>
+          <w:numId w:val="3"/>
+        </w:numPr>
+        <w:rPr>
+          <w:lang w:val="en-US"/>
+        </w:rPr>
+      </w:pPr>
+      <w:r>
+        <w:t>Категории (</w:t>
+      </w:r>
+      <w:proofErr w:type="spellStart"/>
+      <w:r>
+        <w:t>category</w:t>
+      </w:r>
+      <w:proofErr w:type="spellEnd"/>
+      <w:r>
+        <w:t>)</w:t>
+      </w:r>
+    </w:p>
+    <w:p>
+      <w:pPr>
+        <w:pStyle w:val="a3"/>
+        <w:numPr>
+          <w:ilvl w:val="0"/>
+          <w:numId w:val="3"/>
+        </w:numPr>
+        <w:rPr>
+          <w:lang w:val="en-US"/>
+        </w:rPr>
+      </w:pPr>
+      <w:r>
+        <w:t xml:space="preserve">Корзина покупателя </w:t>
+      </w:r>
+      <w:r>
+        <w:rPr>
+          <w:lang w:val="en-US"/>
+        </w:rPr>
+        <w:t>(</w:t>
+      </w:r>
+      <w:proofErr w:type="spellStart"/>
+      <w:r>
+        <w:rPr>
+          <w:lang w:val="en-US"/>
+        </w:rPr>
+        <w:t>user_cart</w:t>
+      </w:r>
+      <w:proofErr w:type="spellEnd"/>
+      <w:r>
+        <w:rPr>
+          <w:lang w:val="en-US"/>
+        </w:rPr>
+        <w:t>)</w:t>
+      </w:r>
+      <w:r>
+        <w:t xml:space="preserve"> </w:t>
+      </w:r>
+    </w:p>
+    <w:p>
+      <w:pPr>
+        <w:rPr>
+          <w:lang w:val="en-US"/>
+        </w:rPr>
+      </w:pPr>
     </w:p>
     <w:sectPr>
       <w:pgSz w:w="11906" w:h="16838"/>
-      <w:pgMar w:top="1134" w:right="850" w:bottom="1134" w:left="1701" w:header="708" w:footer="708" w:gutter="0"/>
+      <w:pgMar w:top="1134" w:right="850" w:bottom="1134" w:left="567" w:header="708" w:footer="708" w:gutter="0"/>
       <w:cols w:space="708"/>
       <w:docGrid w:linePitch="360"/>
     </w:sectPr>
@@ -297,6 +1423,95 @@
     </w:lvl>
   </w:abstractNum>
   <w:abstractNum w:abstractNumId="1" w15:restartNumberingAfterBreak="0">
+    <w:nsid w:val="23855BB7"/>
+    <w:multiLevelType w:val="hybridMultilevel"/>
+    <w:tmpl w:val="6868CDCC"/>
+    <w:lvl w:ilvl="0" w:tplc="EB5E3004">
+      <w:start w:val="1"/>
+      <w:numFmt w:val="decimal"/>
+      <w:lvlText w:val="%1)"/>
+      <w:lvlJc w:val="left"/>
+      <w:pPr>
+        <w:ind w:left="1069" w:hanging="360"/>
+      </w:pPr>
+      <w:rPr>
+        <w:rFonts w:hint="default"/>
+      </w:rPr>
+    </w:lvl>
+    <w:lvl w:ilvl="1" w:tplc="04190019" w:tentative="1">
+      <w:start w:val="1"/>
+      <w:numFmt w:val="lowerLetter"/>
+      <w:lvlText w:val="%2."/>
+      <w:lvlJc w:val="left"/>
+      <w:pPr>
+        <w:ind w:left="1789" w:hanging="360"/>
+      </w:pPr>
+    </w:lvl>
+    <w:lvl w:ilvl="2" w:tplc="0419001B" w:tentative="1">
+      <w:start w:val="1"/>
+      <w:numFmt w:val="lowerRoman"/>
+      <w:lvlText w:val="%3."/>
+      <w:lvlJc w:val="right"/>
+      <w:pPr>
+        <w:ind w:left="2509" w:hanging="180"/>
+      </w:pPr>
+    </w:lvl>
+    <w:lvl w:ilvl="3" w:tplc="0419000F" w:tentative="1">
+      <w:start w:val="1"/>
+      <w:numFmt w:val="decimal"/>
+      <w:lvlText w:val="%4."/>
+      <w:lvlJc w:val="left"/>
+      <w:pPr>
+        <w:ind w:left="3229" w:hanging="360"/>
+      </w:pPr>
+    </w:lvl>
+    <w:lvl w:ilvl="4" w:tplc="04190019" w:tentative="1">
+      <w:start w:val="1"/>
+      <w:numFmt w:val="lowerLetter"/>
+      <w:lvlText w:val="%5."/>
+      <w:lvlJc w:val="left"/>
+      <w:pPr>
+        <w:ind w:left="3949" w:hanging="360"/>
+      </w:pPr>
+    </w:lvl>
+    <w:lvl w:ilvl="5" w:tplc="0419001B" w:tentative="1">
+      <w:start w:val="1"/>
+      <w:numFmt w:val="lowerRoman"/>
+      <w:lvlText w:val="%6."/>
+      <w:lvlJc w:val="right"/>
+      <w:pPr>
+        <w:ind w:left="4669" w:hanging="180"/>
+      </w:pPr>
+    </w:lvl>
+    <w:lvl w:ilvl="6" w:tplc="0419000F" w:tentative="1">
+      <w:start w:val="1"/>
+      <w:numFmt w:val="decimal"/>
+      <w:lvlText w:val="%7."/>
+      <w:lvlJc w:val="left"/>
+      <w:pPr>
+        <w:ind w:left="5389" w:hanging="360"/>
+      </w:pPr>
+    </w:lvl>
+    <w:lvl w:ilvl="7" w:tplc="04190019" w:tentative="1">
+      <w:start w:val="1"/>
+      <w:numFmt w:val="lowerLetter"/>
+      <w:lvlText w:val="%8."/>
+      <w:lvlJc w:val="left"/>
+      <w:pPr>
+        <w:ind w:left="6109" w:hanging="360"/>
+      </w:pPr>
+    </w:lvl>
+    <w:lvl w:ilvl="8" w:tplc="0419001B" w:tentative="1">
+      <w:start w:val="1"/>
+      <w:numFmt w:val="lowerRoman"/>
+      <w:lvlText w:val="%9."/>
+      <w:lvlJc w:val="right"/>
+      <w:pPr>
+        <w:ind w:left="6829" w:hanging="180"/>
+      </w:pPr>
+    </w:lvl>
+  </w:abstractNum>
+  <w:abstractNum w:abstractNumId="2" w15:restartNumberingAfterBreak="0">
     <w:nsid w:val="38874C48"/>
     <w:multiLevelType w:val="hybridMultilevel"/>
     <w:tmpl w:val="768EA5E4"/>
@@ -389,6 +1604,9 @@
     <w:abstractNumId w:val="0"/>
   </w:num>
   <w:num w:numId="2">
+    <w:abstractNumId w:val="2"/>
+  </w:num>
+  <w:num w:numId="3">
     <w:abstractNumId w:val="1"/>
   </w:num>
 </w:numbering>
@@ -836,6 +2054,17 @@
       <w:contextualSpacing/>
     </w:pPr>
   </w:style>
+  <w:style w:type="character" w:styleId="a4">
+    <w:name w:val="Hyperlink"/>
+    <w:basedOn w:val="a0"/>
+    <w:uiPriority w:val="99"/>
+    <w:unhideWhenUsed/>
+    <w:rsid w:val="00812AF6"/>
+    <w:rPr>
+      <w:color w:val="0563C1" w:themeColor="hyperlink"/>
+      <w:u w:val="single"/>
+    </w:rPr>
+  </w:style>
 </w:styles>
 </file>
 

</xml_diff>